<commit_message>
kleine verbeteringen omtrent spelling en layout
</commit_message>
<xml_diff>
--- a/Theorie/H1/par4 AND & OR.docx
+++ b/Theorie/H1/par4 AND & OR.docx
@@ -302,11 +302,13 @@
     <w:p>
       <w:pPr>
         <w:rPr>
-          <w:lang w:val="nl-NL"/>
-        </w:rPr>
-      </w:pPr>
-      <w:r>
-        <w:rPr>
+          <w:b/>
+          <w:lang w:val="nl-NL"/>
+        </w:rPr>
+      </w:pPr>
+      <w:r>
+        <w:rPr>
+          <w:b/>
           <w:lang w:val="nl-NL"/>
         </w:rPr>
         <w:t xml:space="preserve">Opdrachten </w:t>
@@ -322,7 +324,19 @@
         <w:rPr>
           <w:lang w:val="nl-NL"/>
         </w:rPr>
-        <w:t>1) Neem de volgende twee waarden 0 en 1.</w:t>
+        <w:t>1</w:t>
+      </w:r>
+      <w:r>
+        <w:rPr>
+          <w:lang w:val="nl-NL"/>
+        </w:rPr>
+        <w:t>.</w:t>
+      </w:r>
+      <w:r>
+        <w:rPr>
+          <w:lang w:val="nl-NL"/>
+        </w:rPr>
+        <w:t xml:space="preserve"> Neem de volgende twee waarden 0 en 1.</w:t>
       </w:r>
     </w:p>
     <w:p>
@@ -368,81 +382,94 @@
           <w:lang w:val="nl-NL"/>
         </w:rPr>
         <w:t>!</w:t>
+      </w:r>
+      <w:r>
+        <w:rPr>
+          <w:lang w:val="nl-NL"/>
+        </w:rPr>
+        <w:t>)</w:t>
+      </w:r>
+    </w:p>
+    <w:p>
+      <w:pPr>
+        <w:rPr>
+          <w:lang w:val="nl-NL"/>
+        </w:rPr>
+      </w:pPr>
+    </w:p>
+    <w:p>
+      <w:pPr>
+        <w:rPr>
+          <w:b/>
+          <w:lang w:val="nl-NL"/>
+        </w:rPr>
+      </w:pPr>
+      <w:r>
+        <w:rPr>
+          <w:b/>
+          <w:lang w:val="nl-NL"/>
+        </w:rPr>
+        <w:t>Antwoorden</w:t>
+      </w:r>
+    </w:p>
+    <w:p>
+      <w:pPr>
+        <w:rPr>
+          <w:lang w:val="nl-NL"/>
+        </w:rPr>
+      </w:pPr>
+      <w:r>
+        <w:rPr>
+          <w:lang w:val="nl-NL"/>
+        </w:rPr>
+        <w:t>1</w:t>
+      </w:r>
+      <w:r>
+        <w:rPr>
+          <w:lang w:val="nl-NL"/>
+        </w:rPr>
+        <w:t>.</w:t>
+      </w:r>
+      <w:r>
+        <w:rPr>
+          <w:lang w:val="nl-NL"/>
+        </w:rPr>
+        <w:t xml:space="preserve"> a) 0</w:t>
+      </w:r>
+    </w:p>
+    <w:p>
+      <w:pPr>
+        <w:rPr>
+          <w:lang w:val="nl-NL"/>
+        </w:rPr>
+      </w:pPr>
+      <w:r>
+        <w:rPr>
+          <w:lang w:val="nl-NL"/>
+        </w:rPr>
+        <w:t xml:space="preserve">    </w:t>
+      </w:r>
+      <w:r>
+        <w:rPr>
+          <w:lang w:val="nl-NL"/>
+        </w:rPr>
+        <w:t>b) 1</w:t>
+      </w:r>
+    </w:p>
+    <w:p>
+      <w:pPr>
+        <w:rPr>
+          <w:lang w:val="nl-NL"/>
+        </w:rPr>
+      </w:pPr>
+      <w:r>
+        <w:rPr>
+          <w:lang w:val="nl-NL"/>
+        </w:rPr>
+        <w:t xml:space="preserve">    </w:t>
       </w:r>
       <w:bookmarkStart w:id="0" w:name="_GoBack"/>
       <w:bookmarkEnd w:id="0"/>
-      <w:r>
-        <w:rPr>
-          <w:lang w:val="nl-NL"/>
-        </w:rPr>
-        <w:t>)</w:t>
-      </w:r>
-    </w:p>
-    <w:p>
-      <w:pPr>
-        <w:rPr>
-          <w:lang w:val="nl-NL"/>
-        </w:rPr>
-      </w:pPr>
-    </w:p>
-    <w:p>
-      <w:pPr>
-        <w:rPr>
-          <w:lang w:val="nl-NL"/>
-        </w:rPr>
-      </w:pPr>
-      <w:r>
-        <w:rPr>
-          <w:lang w:val="nl-NL"/>
-        </w:rPr>
-        <w:t>Antwoorden</w:t>
-      </w:r>
-    </w:p>
-    <w:p>
-      <w:pPr>
-        <w:rPr>
-          <w:lang w:val="nl-NL"/>
-        </w:rPr>
-      </w:pPr>
-      <w:r>
-        <w:rPr>
-          <w:lang w:val="nl-NL"/>
-        </w:rPr>
-        <w:t xml:space="preserve">1) </w:t>
-      </w:r>
-    </w:p>
-    <w:p>
-      <w:pPr>
-        <w:rPr>
-          <w:lang w:val="nl-NL"/>
-        </w:rPr>
-      </w:pPr>
-      <w:r>
-        <w:rPr>
-          <w:lang w:val="nl-NL"/>
-        </w:rPr>
-        <w:t>a) 0</w:t>
-      </w:r>
-    </w:p>
-    <w:p>
-      <w:pPr>
-        <w:rPr>
-          <w:lang w:val="nl-NL"/>
-        </w:rPr>
-      </w:pPr>
-      <w:r>
-        <w:rPr>
-          <w:lang w:val="nl-NL"/>
-        </w:rPr>
-        <w:t>b) 1</w:t>
-      </w:r>
-    </w:p>
-    <w:p>
-      <w:pPr>
-        <w:rPr>
-          <w:lang w:val="nl-NL"/>
-        </w:rPr>
-      </w:pPr>
       <w:r>
         <w:rPr>
           <w:lang w:val="nl-NL"/>
@@ -1321,7 +1348,7 @@
 </file>
 
 <file path=customXml/itemProps1.xml><?xml version="1.0" encoding="utf-8"?>
-<ds:datastoreItem xmlns:ds="http://schemas.openxmlformats.org/officeDocument/2006/customXml" ds:itemID="{88654DD2-1424-4DC5-98CD-C530019D2CDB}">
+<ds:datastoreItem xmlns:ds="http://schemas.openxmlformats.org/officeDocument/2006/customXml" ds:itemID="{2C42FC7C-F649-4737-A8CB-BA8C13CDF694}">
   <ds:schemaRefs>
     <ds:schemaRef ds:uri="http://schemas.openxmlformats.org/officeDocument/2006/bibliography"/>
   </ds:schemaRefs>

</xml_diff>